<commit_message>
Changes to manucript for minor corrections and created a new file response to topic editor
</commit_message>
<xml_diff>
--- a/manuscipt/Figure 3.docx
+++ b/manuscipt/Figure 3.docx
@@ -9,18 +9,18 @@
           <w:lang w:eastAsia="en-AU"/>
         </w:rPr>
         <w:drawing>
-          <wp:anchor distT="0" distB="0" distL="114300" distR="114300" simplePos="0" relativeHeight="251659264" behindDoc="0" locked="0" layoutInCell="1" allowOverlap="1" wp14:anchorId="2D8D87EB" wp14:editId="29A41817">
+          <wp:anchor distT="0" distB="0" distL="114300" distR="114300" simplePos="0" relativeHeight="251658240" behindDoc="0" locked="0" layoutInCell="1" allowOverlap="1" wp14:anchorId="7B4AEADB" wp14:editId="0420BF9C">
             <wp:simplePos x="0" y="0"/>
             <wp:positionH relativeFrom="column">
               <wp:posOffset>0</wp:posOffset>
             </wp:positionH>
             <wp:positionV relativeFrom="paragraph">
-              <wp:posOffset>230505</wp:posOffset>
+              <wp:posOffset>182438</wp:posOffset>
             </wp:positionV>
-            <wp:extent cx="5502275" cy="8623300"/>
-            <wp:effectExtent l="0" t="0" r="3175" b="6350"/>
+            <wp:extent cx="5747385" cy="2677795"/>
+            <wp:effectExtent l="0" t="0" r="5715" b="8255"/>
             <wp:wrapSquare wrapText="bothSides"/>
-            <wp:docPr id="4" name="Picture 4"/>
+            <wp:docPr id="1" name="Picture 1"/>
             <wp:cNvGraphicFramePr>
               <a:graphicFrameLocks xmlns:a="http://schemas.openxmlformats.org/drawingml/2006/main" noChangeAspect="1"/>
             </wp:cNvGraphicFramePr>
@@ -49,7 +49,7 @@
                   <pic:spPr bwMode="auto">
                     <a:xfrm>
                       <a:off x="0" y="0"/>
-                      <a:ext cx="5502275" cy="8623300"/>
+                      <a:ext cx="5747385" cy="2677795"/>
                     </a:xfrm>
                     <a:prstGeom prst="rect">
                       <a:avLst/>
@@ -74,10 +74,11 @@
       <w:r>
         <w:t xml:space="preserve">Figure 3. </w:t>
       </w:r>
+    </w:p>
+    <w:p>
       <w:bookmarkStart w:id="0" w:name="_GoBack"/>
       <w:bookmarkEnd w:id="0"/>
     </w:p>
-    <w:p/>
     <w:sectPr>
       <w:pgSz w:w="11906" w:h="16838"/>
       <w:pgMar w:top="1440" w:right="1440" w:bottom="1440" w:left="1440" w:header="708" w:footer="708" w:gutter="0"/>

</xml_diff>

<commit_message>
Changes to table file and updated figure 3
</commit_message>
<xml_diff>
--- a/manuscipt/Figure 3.docx
+++ b/manuscipt/Figure 3.docx
@@ -9,18 +9,18 @@
           <w:lang w:eastAsia="en-AU"/>
         </w:rPr>
         <w:drawing>
-          <wp:anchor distT="0" distB="0" distL="114300" distR="114300" simplePos="0" relativeHeight="251658240" behindDoc="0" locked="0" layoutInCell="1" allowOverlap="1" wp14:anchorId="7B4AEADB" wp14:editId="0420BF9C">
+          <wp:anchor distT="0" distB="0" distL="114300" distR="114300" simplePos="0" relativeHeight="251658240" behindDoc="0" locked="0" layoutInCell="1" allowOverlap="1">
             <wp:simplePos x="0" y="0"/>
             <wp:positionH relativeFrom="column">
               <wp:posOffset>0</wp:posOffset>
             </wp:positionH>
             <wp:positionV relativeFrom="paragraph">
-              <wp:posOffset>182438</wp:posOffset>
+              <wp:posOffset>241300</wp:posOffset>
             </wp:positionV>
-            <wp:extent cx="5747385" cy="2677795"/>
-            <wp:effectExtent l="0" t="0" r="5715" b="8255"/>
+            <wp:extent cx="5727700" cy="2457450"/>
+            <wp:effectExtent l="0" t="0" r="6350" b="0"/>
             <wp:wrapSquare wrapText="bothSides"/>
-            <wp:docPr id="1" name="Picture 1"/>
+            <wp:docPr id="2" name="Picture 2"/>
             <wp:cNvGraphicFramePr>
               <a:graphicFrameLocks xmlns:a="http://schemas.openxmlformats.org/drawingml/2006/main" noChangeAspect="1"/>
             </wp:cNvGraphicFramePr>
@@ -49,7 +49,7 @@
                   <pic:spPr bwMode="auto">
                     <a:xfrm>
                       <a:off x="0" y="0"/>
-                      <a:ext cx="5747385" cy="2677795"/>
+                      <a:ext cx="5727700" cy="2457450"/>
                     </a:xfrm>
                     <a:prstGeom prst="rect">
                       <a:avLst/>

</xml_diff>